<commit_message>
Push - very close
</commit_message>
<xml_diff>
--- a/customer_letter_template.docx
+++ b/customer_letter_template.docx
@@ -774,25 +774,7 @@
           <w:b/>
           <w:bCs/>
         </w:rPr>
-        <w:t xml:space="preserve">Event </w:t>
-      </w:r>
-      <w:proofErr w:type="gramStart"/>
-      <w:r>
-        <w:rPr>
-          <w:rFonts w:ascii="Avenir Next LT Pro" w:hAnsi="Avenir Next LT Pro"/>
-          <w:b/>
-          <w:bCs/>
-        </w:rPr>
-        <w:t>date: {{</w:t>
-      </w:r>
-      <w:proofErr w:type="gramEnd"/>
-      <w:r>
-        <w:rPr>
-          <w:rFonts w:ascii="Avenir Next LT Pro" w:hAnsi="Avenir Next LT Pro"/>
-          <w:b/>
-          <w:bCs/>
-        </w:rPr>
-        <w:t>event date}}</w:t>
+        <w:t>Event date: {{event date}}</w:t>
       </w:r>
     </w:p>
     <w:p>
@@ -824,17 +806,8 @@
           <w:rFonts w:ascii="Avenir Next LT Pro" w:hAnsi="Avenir Next LT Pro"/>
           <w:color w:val="3C3C3C"/>
         </w:rPr>
-        <w:t xml:space="preserve">{{IR </w:t>
+        <w:t>{{IR name}},</w:t>
       </w:r>
-      <w:proofErr w:type="gramStart"/>
-      <w:r>
-        <w:rPr>
-          <w:rFonts w:ascii="Avenir Next LT Pro" w:hAnsi="Avenir Next LT Pro"/>
-          <w:color w:val="3C3C3C"/>
-        </w:rPr>
-        <w:t>name}},</w:t>
-      </w:r>
-      <w:proofErr w:type="gramEnd"/>
     </w:p>
     <w:p>
       <w:pPr>
@@ -858,15 +831,7 @@
           <w:rFonts w:ascii="Avenir Next LT Pro" w:hAnsi="Avenir Next LT Pro"/>
           <w:color w:val="3C3C3C"/>
         </w:rPr>
-        <w:t xml:space="preserve">Thank you for informing Medtronic of your experience with the above referenced </w:t>
-      </w:r>
-      <w:proofErr w:type="gramStart"/>
-      <w:r>
-        <w:rPr>
-          <w:rFonts w:ascii="Avenir Next LT Pro" w:hAnsi="Avenir Next LT Pro"/>
-          <w:color w:val="3C3C3C"/>
-        </w:rPr>
-        <w:t>product</w:t>
+        <w:t>Thank you for informing Medtronic of your experience with the above referenced product</w:t>
       </w:r>
       <w:r>
         <w:rPr>
@@ -875,7 +840,6 @@
         </w:rPr>
         <w:t>{{s}}</w:t>
       </w:r>
-      <w:proofErr w:type="gramEnd"/>
       <w:r>
         <w:rPr>
           <w:rFonts w:ascii="Avenir Next LT Pro" w:hAnsi="Avenir Next LT Pro"/>
@@ -962,34 +926,43 @@
                 <w:b/>
                 <w:bCs/>
               </w:rPr>
-              <w:t xml:space="preserve">Product </w:t>
-            </w:r>
-            <w:proofErr w:type="gramStart"/>
+              <w:t xml:space="preserve">Product Id: </w:t>
+            </w:r>
+            <w:r>
+              <w:rPr>
+                <w:rFonts w:ascii="Avenir Next LT Pro" w:hAnsi="Avenir Next LT Pro"/>
+              </w:rPr>
+              <w:t>{{Product ID}}</w:t>
+            </w:r>
             <w:r>
               <w:rPr>
                 <w:rFonts w:ascii="Avenir Next LT Pro" w:hAnsi="Avenir Next LT Pro"/>
                 <w:b/>
                 <w:bCs/>
               </w:rPr>
-              <w:t xml:space="preserve">Id: </w:t>
-            </w:r>
-            <w:r>
-              <w:rPr>
-                <w:rFonts w:ascii="Avenir Next LT Pro" w:hAnsi="Avenir Next LT Pro"/>
-              </w:rPr>
-              <w:t>{{</w:t>
-            </w:r>
-            <w:proofErr w:type="gramEnd"/>
-            <w:r>
-              <w:rPr>
-                <w:rFonts w:ascii="Avenir Next LT Pro" w:hAnsi="Avenir Next LT Pro"/>
-              </w:rPr>
-              <w:t>Product ID</w:t>
-            </w:r>
-            <w:proofErr w:type="gramStart"/>
-            <w:r>
-              <w:rPr>
-                <w:rFonts w:ascii="Avenir Next LT Pro" w:hAnsi="Avenir Next LT Pro"/>
+              <w:t xml:space="preserve">  </w:t>
+            </w:r>
+            <w:r>
+              <w:rPr>
+                <w:rFonts w:ascii="Avenir Next LT Pro" w:hAnsi="Avenir Next LT Pro"/>
+                <w:b/>
+                <w:bCs/>
+              </w:rPr>
+              <w:t xml:space="preserve"> {{</w:t>
+            </w:r>
+            <w:r>
+              <w:rPr>
+                <w:rFonts w:ascii="Avenir Next LT Pro" w:hAnsi="Avenir Next LT Pro"/>
+                <w:b/>
+                <w:bCs/>
+              </w:rPr>
+              <w:t>serial_or_lot_label_1</w:t>
+            </w:r>
+            <w:r>
+              <w:rPr>
+                <w:rFonts w:ascii="Avenir Next LT Pro" w:hAnsi="Avenir Next LT Pro"/>
+                <w:b/>
+                <w:bCs/>
               </w:rPr>
               <w:t>}}</w:t>
             </w:r>
@@ -999,33 +972,14 @@
                 <w:b/>
                 <w:bCs/>
               </w:rPr>
-              <w:t xml:space="preserve">   </w:t>
-            </w:r>
-            <w:proofErr w:type="gramEnd"/>
-            <w:r>
-              <w:rPr>
-                <w:rFonts w:ascii="Avenir Next LT Pro" w:hAnsi="Avenir Next LT Pro"/>
-                <w:b/>
-                <w:bCs/>
-              </w:rPr>
-              <w:t xml:space="preserve">Lot </w:t>
-            </w:r>
-            <w:proofErr w:type="gramStart"/>
-            <w:r>
-              <w:rPr>
-                <w:rFonts w:ascii="Avenir Next LT Pro" w:hAnsi="Avenir Next LT Pro"/>
-                <w:b/>
-                <w:bCs/>
-              </w:rPr>
-              <w:t xml:space="preserve">No: </w:t>
-            </w:r>
-            <w:r>
-              <w:rPr>
-                <w:rFonts w:ascii="Avenir Next LT Pro" w:hAnsi="Avenir Next LT Pro"/>
-              </w:rPr>
-              <w:t>{{Lot/Serial Number}}</w:t>
-            </w:r>
-            <w:proofErr w:type="gramEnd"/>
+              <w:t xml:space="preserve"> </w:t>
+            </w:r>
+            <w:r>
+              <w:rPr>
+                <w:rFonts w:ascii="Avenir Next LT Pro" w:hAnsi="Avenir Next LT Pro"/>
+              </w:rPr>
+              <w:t>[[serial_or_lot_value_1]]</w:t>
+            </w:r>
           </w:p>
           <w:p>
             <w:pPr>
@@ -1129,93 +1083,55 @@
                 <w:b/>
                 <w:bCs/>
               </w:rPr>
-              <w:t xml:space="preserve">Product </w:t>
-            </w:r>
-            <w:proofErr w:type="gramStart"/>
+              <w:t xml:space="preserve">Product Id: </w:t>
+            </w:r>
+            <w:r>
+              <w:rPr>
+                <w:rFonts w:ascii="Avenir Next LT Pro" w:hAnsi="Avenir Next LT Pro"/>
+              </w:rPr>
+              <w:t>{{Product ID</w:t>
+            </w:r>
+            <w:r>
+              <w:rPr>
+                <w:rFonts w:ascii="Avenir Next LT Pro" w:hAnsi="Avenir Next LT Pro"/>
+              </w:rPr>
+              <w:t>2</w:t>
+            </w:r>
+            <w:r>
+              <w:rPr>
+                <w:rFonts w:ascii="Avenir Next LT Pro" w:hAnsi="Avenir Next LT Pro"/>
+              </w:rPr>
+              <w:t>}}</w:t>
+            </w:r>
             <w:r>
               <w:rPr>
                 <w:rFonts w:ascii="Avenir Next LT Pro" w:hAnsi="Avenir Next LT Pro"/>
                 <w:b/>
                 <w:bCs/>
               </w:rPr>
-              <w:t xml:space="preserve">Id: </w:t>
-            </w:r>
-            <w:r>
-              <w:rPr>
-                <w:rFonts w:ascii="Avenir Next LT Pro" w:hAnsi="Avenir Next LT Pro"/>
+              <w:t xml:space="preserve">   </w:t>
+            </w:r>
+            <w:r>
+              <w:rPr>
+                <w:rFonts w:ascii="Avenir Next LT Pro" w:hAnsi="Avenir Next LT Pro"/>
+                <w:b/>
+                <w:bCs/>
               </w:rPr>
               <w:t>{{</w:t>
             </w:r>
-            <w:proofErr w:type="gramEnd"/>
-            <w:r>
-              <w:rPr>
-                <w:rFonts w:ascii="Avenir Next LT Pro" w:hAnsi="Avenir Next LT Pro"/>
-              </w:rPr>
-              <w:t>Product ID</w:t>
-            </w:r>
-            <w:r>
-              <w:rPr>
-                <w:rFonts w:ascii="Avenir Next LT Pro" w:hAnsi="Avenir Next LT Pro"/>
-              </w:rPr>
-              <w:t>2</w:t>
-            </w:r>
-            <w:proofErr w:type="gramStart"/>
-            <w:r>
-              <w:rPr>
-                <w:rFonts w:ascii="Avenir Next LT Pro" w:hAnsi="Avenir Next LT Pro"/>
-              </w:rPr>
-              <w:t>}}</w:t>
-            </w:r>
             <w:r>
               <w:rPr>
                 <w:rFonts w:ascii="Avenir Next LT Pro" w:hAnsi="Avenir Next LT Pro"/>
                 <w:b/>
                 <w:bCs/>
               </w:rPr>
-              <w:t xml:space="preserve">   </w:t>
-            </w:r>
-            <w:proofErr w:type="gramEnd"/>
-            <w:r>
-              <w:rPr>
-                <w:rFonts w:ascii="Avenir Next LT Pro" w:hAnsi="Avenir Next LT Pro"/>
-                <w:b/>
-                <w:bCs/>
-              </w:rPr>
-              <w:t xml:space="preserve">Lot </w:t>
-            </w:r>
-            <w:proofErr w:type="gramStart"/>
-            <w:r>
-              <w:rPr>
-                <w:rFonts w:ascii="Avenir Next LT Pro" w:hAnsi="Avenir Next LT Pro"/>
-                <w:b/>
-                <w:bCs/>
-              </w:rPr>
-              <w:t xml:space="preserve">No: </w:t>
-            </w:r>
-            <w:r>
-              <w:rPr>
-                <w:rFonts w:ascii="Avenir Next LT Pro" w:hAnsi="Avenir Next LT Pro"/>
-              </w:rPr>
-              <w:t>{{</w:t>
-            </w:r>
-            <w:proofErr w:type="gramEnd"/>
-            <w:r>
-              <w:rPr>
-                <w:rFonts w:ascii="Avenir Next LT Pro" w:hAnsi="Avenir Next LT Pro"/>
-              </w:rPr>
-              <w:t>Lot/Serial Number</w:t>
-            </w:r>
-            <w:r>
-              <w:rPr>
-                <w:rFonts w:ascii="Avenir Next LT Pro" w:hAnsi="Avenir Next LT Pro"/>
-              </w:rPr>
-              <w:t>2</w:t>
-            </w:r>
-            <w:r>
-              <w:rPr>
-                <w:rFonts w:ascii="Avenir Next LT Pro" w:hAnsi="Avenir Next LT Pro"/>
-              </w:rPr>
-              <w:t>}}</w:t>
+              <w:t xml:space="preserve">serial_or_lot_label_1}} </w:t>
+            </w:r>
+            <w:r>
+              <w:rPr>
+                <w:rFonts w:ascii="Avenir Next LT Pro" w:hAnsi="Avenir Next LT Pro"/>
+              </w:rPr>
+              <w:t>[[serial_or_lot_value_1]]</w:t>
             </w:r>
           </w:p>
           <w:p>
@@ -1302,93 +1218,55 @@
                 <w:b/>
                 <w:bCs/>
               </w:rPr>
-              <w:t xml:space="preserve">Product </w:t>
-            </w:r>
-            <w:proofErr w:type="gramStart"/>
+              <w:t xml:space="preserve">Product Id: </w:t>
+            </w:r>
+            <w:r>
+              <w:rPr>
+                <w:rFonts w:ascii="Avenir Next LT Pro" w:hAnsi="Avenir Next LT Pro"/>
+              </w:rPr>
+              <w:t>{{Product ID</w:t>
+            </w:r>
+            <w:r>
+              <w:rPr>
+                <w:rFonts w:ascii="Avenir Next LT Pro" w:hAnsi="Avenir Next LT Pro"/>
+              </w:rPr>
+              <w:t>3</w:t>
+            </w:r>
+            <w:r>
+              <w:rPr>
+                <w:rFonts w:ascii="Avenir Next LT Pro" w:hAnsi="Avenir Next LT Pro"/>
+              </w:rPr>
+              <w:t>}}</w:t>
+            </w:r>
             <w:r>
               <w:rPr>
                 <w:rFonts w:ascii="Avenir Next LT Pro" w:hAnsi="Avenir Next LT Pro"/>
                 <w:b/>
                 <w:bCs/>
               </w:rPr>
-              <w:t xml:space="preserve">Id: </w:t>
-            </w:r>
-            <w:r>
-              <w:rPr>
-                <w:rFonts w:ascii="Avenir Next LT Pro" w:hAnsi="Avenir Next LT Pro"/>
+              <w:t xml:space="preserve">   </w:t>
+            </w:r>
+            <w:r>
+              <w:rPr>
+                <w:rFonts w:ascii="Avenir Next LT Pro" w:hAnsi="Avenir Next LT Pro"/>
+                <w:b/>
+                <w:bCs/>
               </w:rPr>
               <w:t>{{</w:t>
             </w:r>
-            <w:proofErr w:type="gramEnd"/>
-            <w:r>
-              <w:rPr>
-                <w:rFonts w:ascii="Avenir Next LT Pro" w:hAnsi="Avenir Next LT Pro"/>
-              </w:rPr>
-              <w:t>Product ID</w:t>
-            </w:r>
-            <w:r>
-              <w:rPr>
-                <w:rFonts w:ascii="Avenir Next LT Pro" w:hAnsi="Avenir Next LT Pro"/>
-              </w:rPr>
-              <w:t>3</w:t>
-            </w:r>
-            <w:proofErr w:type="gramStart"/>
-            <w:r>
-              <w:rPr>
-                <w:rFonts w:ascii="Avenir Next LT Pro" w:hAnsi="Avenir Next LT Pro"/>
-              </w:rPr>
-              <w:t>}}</w:t>
-            </w:r>
             <w:r>
               <w:rPr>
                 <w:rFonts w:ascii="Avenir Next LT Pro" w:hAnsi="Avenir Next LT Pro"/>
                 <w:b/>
                 <w:bCs/>
               </w:rPr>
-              <w:t xml:space="preserve">   </w:t>
-            </w:r>
-            <w:proofErr w:type="gramEnd"/>
-            <w:r>
-              <w:rPr>
-                <w:rFonts w:ascii="Avenir Next LT Pro" w:hAnsi="Avenir Next LT Pro"/>
-                <w:b/>
-                <w:bCs/>
-              </w:rPr>
-              <w:t xml:space="preserve">Lot </w:t>
-            </w:r>
-            <w:proofErr w:type="gramStart"/>
-            <w:r>
-              <w:rPr>
-                <w:rFonts w:ascii="Avenir Next LT Pro" w:hAnsi="Avenir Next LT Pro"/>
-                <w:b/>
-                <w:bCs/>
-              </w:rPr>
-              <w:t xml:space="preserve">No: </w:t>
-            </w:r>
-            <w:r>
-              <w:rPr>
-                <w:rFonts w:ascii="Avenir Next LT Pro" w:hAnsi="Avenir Next LT Pro"/>
-              </w:rPr>
-              <w:t>{{</w:t>
-            </w:r>
-            <w:proofErr w:type="gramEnd"/>
-            <w:r>
-              <w:rPr>
-                <w:rFonts w:ascii="Avenir Next LT Pro" w:hAnsi="Avenir Next LT Pro"/>
-              </w:rPr>
-              <w:t>Lot/Serial Number</w:t>
-            </w:r>
-            <w:r>
-              <w:rPr>
-                <w:rFonts w:ascii="Avenir Next LT Pro" w:hAnsi="Avenir Next LT Pro"/>
-              </w:rPr>
-              <w:t>3</w:t>
-            </w:r>
-            <w:r>
-              <w:rPr>
-                <w:rFonts w:ascii="Avenir Next LT Pro" w:hAnsi="Avenir Next LT Pro"/>
-              </w:rPr>
-              <w:t>}}</w:t>
+              <w:t xml:space="preserve">serial_or_lot_label_1}} </w:t>
+            </w:r>
+            <w:r>
+              <w:rPr>
+                <w:rFonts w:ascii="Avenir Next LT Pro" w:hAnsi="Avenir Next LT Pro"/>
+              </w:rPr>
+              <w:t>[[serial_or_lot_value_1]]</w:t>
             </w:r>
           </w:p>
           <w:p>
@@ -1614,6 +1492,7 @@
       </w:r>
     </w:p>
     <w:sectPr>
+      <w:footerReference w:type="default" r:id="rId8"/>
       <w:pgSz w:w="12240" w:h="15840"/>
       <w:pgMar w:top="1440" w:right="1440" w:bottom="1440" w:left="1440" w:header="720" w:footer="720" w:gutter="0"/>
       <w:cols w:space="720"/>
@@ -1646,6 +1525,53 @@
     </w:p>
   </w:endnote>
 </w:endnotes>
+</file>
+
+<file path=word/footer1.xml><?xml version="1.0" encoding="utf-8"?>
+<w:ftr xmlns:wpc="http://schemas.microsoft.com/office/word/2010/wordprocessingCanvas" xmlns:cx="http://schemas.microsoft.com/office/drawing/2014/chartex" xmlns:cx1="http://schemas.microsoft.com/office/drawing/2015/9/8/chartex" xmlns:cx2="http://schemas.microsoft.com/office/drawing/2015/10/21/chartex" xmlns:cx3="http://schemas.microsoft.com/office/drawing/2016/5/9/chartex" xmlns:cx4="http://schemas.microsoft.com/office/drawing/2016/5/10/chartex" xmlns:cx5="http://schemas.microsoft.com/office/drawing/2016/5/11/chartex" xmlns:cx6="http://schemas.microsoft.com/office/drawing/2016/5/12/chartex" xmlns:cx7="http://schemas.microsoft.com/office/drawing/2016/5/13/chartex" xmlns:cx8="http://schemas.microsoft.com/office/drawing/2016/5/14/chartex" xmlns:mc="http://schemas.openxmlformats.org/markup-compatibility/2006" xmlns:aink="http://schemas.microsoft.com/office/drawing/2016/ink" xmlns:am3d="http://schemas.microsoft.com/office/drawing/2017/model3d" xmlns:o="urn:schemas-microsoft-com:office:office" xmlns:oel="http://schemas.microsoft.com/office/2019/extlst" xmlns:r="http://schemas.openxmlformats.org/officeDocument/2006/relationships" xmlns:m="http://schemas.openxmlformats.org/officeDocument/2006/math" xmlns:v="urn:schemas-microsoft-com:vml" xmlns:wp14="http://schemas.microsoft.com/office/word/2010/wordprocessingDrawing" xmlns:wp="http://schemas.openxmlformats.org/drawingml/2006/wordprocessingDrawing" xmlns:w10="urn:schemas-microsoft-com:office:word" xmlns:w="http://schemas.openxmlformats.org/wordprocessingml/2006/main" xmlns:w14="http://schemas.microsoft.com/office/word/2010/wordml" xmlns:w15="http://schemas.microsoft.com/office/word/2012/wordml" xmlns:w16cex="http://schemas.microsoft.com/office/word/2018/wordml/cex" xmlns:w16cid="http://schemas.microsoft.com/office/word/2016/wordml/cid" xmlns:w16="http://schemas.microsoft.com/office/word/2018/wordml" xmlns:w16du="http://schemas.microsoft.com/office/word/2023/wordml/word16du" xmlns:w16sdtdh="http://schemas.microsoft.com/office/word/2020/wordml/sdtdatahash" xmlns:w16sdtfl="http://schemas.microsoft.com/office/word/2024/wordml/sdtformatlock" xmlns:w16se="http://schemas.microsoft.com/office/word/2015/wordml/symex" xmlns:wpg="http://schemas.microsoft.com/office/word/2010/wordprocessingGroup" xmlns:wpi="http://schemas.microsoft.com/office/word/2010/wordprocessingInk" xmlns:wne="http://schemas.microsoft.com/office/word/2006/wordml" xmlns:wps="http://schemas.microsoft.com/office/word/2010/wordprocessingShape" mc:Ignorable="w14 w15 w16se w16cid w16 w16cex w16sdtdh w16sdtfl w16du wp14">
+  <w:p>
+    <w:pPr>
+      <w:pStyle w:val="Footer"/>
+      <w:jc w:val="center"/>
+      <w:rPr>
+        <w:rFonts w:ascii="Avenir Next LT Pro" w:hAnsi="Avenir Next LT Pro"/>
+      </w:rPr>
+    </w:pPr>
+    <w:r>
+      <w:rPr>
+        <w:rFonts w:ascii="Avenir Next LT Pro" w:hAnsi="Avenir Next LT Pro"/>
+      </w:rPr>
+      <w:t>Highly Sensitive and Confidential – All rights reserved</w:t>
+    </w:r>
+  </w:p>
+  <w:p>
+    <w:pPr>
+      <w:pStyle w:val="Footer"/>
+      <w:jc w:val="center"/>
+      <w:rPr>
+        <w:rFonts w:ascii="Avenir Next LT Pro" w:hAnsi="Avenir Next LT Pro"/>
+        <w:sz w:val="18"/>
+        <w:szCs w:val="18"/>
+      </w:rPr>
+    </w:pPr>
+    <w:r>
+      <w:rPr>
+        <w:rFonts w:ascii="Avenir Next LT Pro" w:hAnsi="Avenir Next LT Pro"/>
+        <w:sz w:val="18"/>
+        <w:szCs w:val="18"/>
+      </w:rPr>
+      <w:t xml:space="preserve">Reference number </w:t>
+    </w:r>
+    <w:r>
+      <w:rPr>
+        <w:rFonts w:ascii="Avenir Next LT Pro" w:hAnsi="Avenir Next LT Pro"/>
+        <w:sz w:val="18"/>
+        <w:szCs w:val="18"/>
+      </w:rPr>
+      <w:t>{{PE Number}}</w:t>
+    </w:r>
+  </w:p>
+</w:ftr>
 </file>
 
 <file path=word/footnotes.xml><?xml version="1.0" encoding="utf-8"?>
@@ -2073,7 +1999,7 @@
   <w:style w:type="paragraph" w:default="1" w:styleId="Normal">
     <w:name w:val="Normal"/>
     <w:qFormat/>
-    <w:rsid w:val="00F50C96"/>
+    <w:rsid w:val="005D1164"/>
     <w:rPr>
       <w:rFonts w:ascii="Arial" w:eastAsia="Arial" w:hAnsi="Arial" w:cs="Arial"/>
       <w:kern w:val="0"/>
@@ -2704,6 +2630,16 @@
       <w:szCs w:val="22"/>
       <w:lang w:eastAsia="en-US" w:bidi="ar-SA"/>
       <w14:ligatures w14:val="none"/>
+    </w:rPr>
+  </w:style>
+  <w:style w:type="character" w:styleId="PlaceholderText">
+    <w:name w:val="Placeholder Text"/>
+    <w:basedOn w:val="DefaultParagraphFont"/>
+    <w:uiPriority w:val="99"/>
+    <w:semiHidden/>
+    <w:rsid w:val="0013043B"/>
+    <w:rPr>
+      <w:color w:val="808080"/>
     </w:rPr>
   </w:style>
 </w:styles>
@@ -2831,11 +2767,14 @@
   </w:compat>
   <w:rsids>
     <w:rsidRoot w:val="00661061"/>
+    <w:rsid w:val="001E517C"/>
     <w:rsid w:val="004E6A61"/>
     <w:rsid w:val="00661061"/>
     <w:rsid w:val="006D0E2A"/>
     <w:rsid w:val="007550D8"/>
     <w:rsid w:val="00820A95"/>
+    <w:rsid w:val="00AA09C7"/>
+    <w:rsid w:val="00B700C7"/>
     <w:rsid w:val="00B85BD0"/>
     <w:rsid w:val="00C74155"/>
     <w:rsid w:val="00D5702C"/>
@@ -3294,7 +3233,7 @@
     <w:basedOn w:val="DefaultParagraphFont"/>
     <w:uiPriority w:val="99"/>
     <w:semiHidden/>
-    <w:rsid w:val="00661061"/>
+    <w:rsid w:val="00B700C7"/>
     <w:rPr>
       <w:color w:val="808080"/>
     </w:rPr>

</xml_diff>

<commit_message>
Add Customer Letter Generator UI and config (ignore dist/build/.venv)
</commit_message>
<xml_diff>
--- a/customer_letter_template.docx
+++ b/customer_letter_template.docx
@@ -303,13 +303,6 @@
         <w:rPr>
           <w:rFonts w:ascii="Avenir Next LT Pro" w:hAnsi="Avenir Next LT Pro"/>
         </w:rPr>
-        <w:t>{{IR Name}}</w:t>
-      </w:r>
-      <w:r>
-        <w:rPr>
-          <w:rFonts w:ascii="Avenir Next LT Pro" w:hAnsi="Avenir Next LT Pro"/>
-        </w:rPr>
-        <w:br/>
         <w:t>{{IR With Address}}</w:t>
       </w:r>
       <w:r>
@@ -740,7 +733,23 @@
           <w:b/>
           <w:bCs/>
         </w:rPr>
-        <w:t>MPXR Report# {{report number}}</w:t>
+        <w:t>MPXR Report</w:t>
+      </w:r>
+      <w:r>
+        <w:rPr>
+          <w:rFonts w:ascii="Avenir Next LT Pro" w:hAnsi="Avenir Next LT Pro"/>
+          <w:b/>
+          <w:bCs/>
+        </w:rPr>
+        <w:t xml:space="preserve"> </w:t>
+      </w:r>
+      <w:r>
+        <w:rPr>
+          <w:rFonts w:ascii="Avenir Next LT Pro" w:hAnsi="Avenir Next LT Pro"/>
+          <w:b/>
+          <w:bCs/>
+        </w:rPr>
+        <w:t># {{report number}}</w:t>
       </w:r>
     </w:p>
     <w:p>
@@ -774,25 +783,7 @@
           <w:b/>
           <w:bCs/>
         </w:rPr>
-        <w:t xml:space="preserve">Event </w:t>
-      </w:r>
-      <w:proofErr w:type="gramStart"/>
-      <w:r>
-        <w:rPr>
-          <w:rFonts w:ascii="Avenir Next LT Pro" w:hAnsi="Avenir Next LT Pro"/>
-          <w:b/>
-          <w:bCs/>
-        </w:rPr>
-        <w:t>date: {{</w:t>
-      </w:r>
-      <w:proofErr w:type="gramEnd"/>
-      <w:r>
-        <w:rPr>
-          <w:rFonts w:ascii="Avenir Next LT Pro" w:hAnsi="Avenir Next LT Pro"/>
-          <w:b/>
-          <w:bCs/>
-        </w:rPr>
-        <w:t>event date}}</w:t>
+        <w:t>Event date: {{event date}}</w:t>
       </w:r>
     </w:p>
     <w:p>
@@ -824,17 +815,8 @@
           <w:rFonts w:ascii="Avenir Next LT Pro" w:hAnsi="Avenir Next LT Pro"/>
           <w:color w:val="3C3C3C"/>
         </w:rPr>
-        <w:t xml:space="preserve">{{IR </w:t>
+        <w:t>{{IR name}},</w:t>
       </w:r>
-      <w:proofErr w:type="gramStart"/>
-      <w:r>
-        <w:rPr>
-          <w:rFonts w:ascii="Avenir Next LT Pro" w:hAnsi="Avenir Next LT Pro"/>
-          <w:color w:val="3C3C3C"/>
-        </w:rPr>
-        <w:t>name}},</w:t>
-      </w:r>
-      <w:proofErr w:type="gramEnd"/>
     </w:p>
     <w:p>
       <w:pPr>
@@ -858,15 +840,7 @@
           <w:rFonts w:ascii="Avenir Next LT Pro" w:hAnsi="Avenir Next LT Pro"/>
           <w:color w:val="3C3C3C"/>
         </w:rPr>
-        <w:t xml:space="preserve">Thank you for informing Medtronic of your experience with the above referenced </w:t>
-      </w:r>
-      <w:proofErr w:type="gramStart"/>
-      <w:r>
-        <w:rPr>
-          <w:rFonts w:ascii="Avenir Next LT Pro" w:hAnsi="Avenir Next LT Pro"/>
-          <w:color w:val="3C3C3C"/>
-        </w:rPr>
-        <w:t>product</w:t>
+        <w:t>Thank you for informing Medtronic of your experience with the above referenced product</w:t>
       </w:r>
       <w:r>
         <w:rPr>
@@ -875,7 +849,6 @@
         </w:rPr>
         <w:t>{{s}}</w:t>
       </w:r>
-      <w:proofErr w:type="gramEnd"/>
       <w:r>
         <w:rPr>
           <w:rFonts w:ascii="Avenir Next LT Pro" w:hAnsi="Avenir Next LT Pro"/>
@@ -962,36 +935,21 @@
                 <w:b/>
                 <w:bCs/>
               </w:rPr>
-              <w:t xml:space="preserve">Product </w:t>
-            </w:r>
-            <w:proofErr w:type="gramStart"/>
+              <w:t xml:space="preserve">Product Id: </w:t>
+            </w:r>
+            <w:r>
+              <w:rPr>
+                <w:rFonts w:ascii="Avenir Next LT Pro" w:hAnsi="Avenir Next LT Pro"/>
+              </w:rPr>
+              <w:t>{{Product ID}}</w:t>
+            </w:r>
             <w:r>
               <w:rPr>
                 <w:rFonts w:ascii="Avenir Next LT Pro" w:hAnsi="Avenir Next LT Pro"/>
                 <w:b/>
                 <w:bCs/>
               </w:rPr>
-              <w:t xml:space="preserve">Id: </w:t>
-            </w:r>
-            <w:r>
-              <w:rPr>
-                <w:rFonts w:ascii="Avenir Next LT Pro" w:hAnsi="Avenir Next LT Pro"/>
-              </w:rPr>
-              <w:t>{{</w:t>
-            </w:r>
-            <w:proofErr w:type="gramEnd"/>
-            <w:r>
-              <w:rPr>
-                <w:rFonts w:ascii="Avenir Next LT Pro" w:hAnsi="Avenir Next LT Pro"/>
-              </w:rPr>
-              <w:t>Product ID</w:t>
-            </w:r>
-            <w:proofErr w:type="gramStart"/>
-            <w:r>
-              <w:rPr>
-                <w:rFonts w:ascii="Avenir Next LT Pro" w:hAnsi="Avenir Next LT Pro"/>
-              </w:rPr>
-              <w:t>}}</w:t>
+              <w:t xml:space="preserve">  </w:t>
             </w:r>
             <w:r>
               <w:rPr>
@@ -999,7 +957,7 @@
                 <w:b/>
                 <w:bCs/>
               </w:rPr>
-              <w:t xml:space="preserve">  </w:t>
+              <w:t xml:space="preserve"> {{</w:t>
             </w:r>
             <w:r>
               <w:rPr>
@@ -1007,46 +965,13 @@
                 <w:b/>
                 <w:bCs/>
               </w:rPr>
-              <w:t xml:space="preserve"> </w:t>
-            </w:r>
-            <w:proofErr w:type="gramEnd"/>
-            <w:r>
-              <w:rPr>
-                <w:rFonts w:ascii="Avenir Next LT Pro" w:hAnsi="Avenir Next LT Pro"/>
-                <w:b/>
-                <w:bCs/>
-              </w:rPr>
-              <w:t>{{</w:t>
-            </w:r>
-            <w:r>
-              <w:rPr>
-                <w:rFonts w:ascii="Avenir Next LT Pro" w:hAnsi="Avenir Next LT Pro"/>
-                <w:b/>
-                <w:bCs/>
-              </w:rPr>
-              <w:t>serial_or_lot_label_</w:t>
-            </w:r>
-            <w:proofErr w:type="gramStart"/>
-            <w:r>
-              <w:rPr>
-                <w:rFonts w:ascii="Avenir Next LT Pro" w:hAnsi="Avenir Next LT Pro"/>
-                <w:b/>
-                <w:bCs/>
-              </w:rPr>
-              <w:t xml:space="preserve">1}} </w:t>
-            </w:r>
-            <w:r>
-              <w:rPr>
-                <w:rFonts w:ascii="Avenir Next LT Pro" w:hAnsi="Avenir Next LT Pro"/>
-              </w:rPr>
-              <w:t>[[</w:t>
-            </w:r>
-            <w:proofErr w:type="gramEnd"/>
-            <w:r>
-              <w:rPr>
-                <w:rFonts w:ascii="Avenir Next LT Pro" w:hAnsi="Avenir Next LT Pro"/>
-              </w:rPr>
-              <w:t>serial_or_lot_value_1]]</w:t>
+              <w:t xml:space="preserve">serial_or_lot_label_1}} </w:t>
+            </w:r>
+            <w:r>
+              <w:rPr>
+                <w:rFonts w:ascii="Avenir Next LT Pro" w:hAnsi="Avenir Next LT Pro"/>
+              </w:rPr>
+              <w:t>[[serial_or_lot_value_1]]</w:t>
             </w:r>
           </w:p>
           <w:p>
@@ -1151,105 +1076,79 @@
                 <w:b/>
                 <w:bCs/>
               </w:rPr>
-              <w:t xml:space="preserve">Product </w:t>
-            </w:r>
-            <w:proofErr w:type="gramStart"/>
+              <w:t xml:space="preserve">Product Id: </w:t>
+            </w:r>
+            <w:r>
+              <w:rPr>
+                <w:rFonts w:ascii="Avenir Next LT Pro" w:hAnsi="Avenir Next LT Pro"/>
+              </w:rPr>
+              <w:t>{{Product ID</w:t>
+            </w:r>
+            <w:r>
+              <w:rPr>
+                <w:rFonts w:ascii="Avenir Next LT Pro" w:hAnsi="Avenir Next LT Pro"/>
+              </w:rPr>
+              <w:t>2</w:t>
+            </w:r>
+            <w:r>
+              <w:rPr>
+                <w:rFonts w:ascii="Avenir Next LT Pro" w:hAnsi="Avenir Next LT Pro"/>
+              </w:rPr>
+              <w:t>}}</w:t>
+            </w:r>
             <w:r>
               <w:rPr>
                 <w:rFonts w:ascii="Avenir Next LT Pro" w:hAnsi="Avenir Next LT Pro"/>
                 <w:b/>
                 <w:bCs/>
               </w:rPr>
-              <w:t xml:space="preserve">Id: </w:t>
-            </w:r>
-            <w:r>
-              <w:rPr>
-                <w:rFonts w:ascii="Avenir Next LT Pro" w:hAnsi="Avenir Next LT Pro"/>
+              <w:t xml:space="preserve">   </w:t>
+            </w:r>
+            <w:r>
+              <w:rPr>
+                <w:rFonts w:ascii="Avenir Next LT Pro" w:hAnsi="Avenir Next LT Pro"/>
+                <w:b/>
+                <w:bCs/>
               </w:rPr>
               <w:t>{{</w:t>
             </w:r>
-            <w:proofErr w:type="gramEnd"/>
-            <w:r>
-              <w:rPr>
-                <w:rFonts w:ascii="Avenir Next LT Pro" w:hAnsi="Avenir Next LT Pro"/>
-              </w:rPr>
-              <w:t>Product ID</w:t>
-            </w:r>
-            <w:r>
-              <w:rPr>
-                <w:rFonts w:ascii="Avenir Next LT Pro" w:hAnsi="Avenir Next LT Pro"/>
+            <w:r>
+              <w:rPr>
+                <w:rFonts w:ascii="Avenir Next LT Pro" w:hAnsi="Avenir Next LT Pro"/>
+                <w:b/>
+                <w:bCs/>
+              </w:rPr>
+              <w:t>serial_or_lot_label_</w:t>
+            </w:r>
+            <w:r>
+              <w:rPr>
+                <w:rFonts w:ascii="Avenir Next LT Pro" w:hAnsi="Avenir Next LT Pro"/>
+                <w:b/>
+                <w:bCs/>
               </w:rPr>
               <w:t>2</w:t>
             </w:r>
-            <w:proofErr w:type="gramStart"/>
-            <w:r>
-              <w:rPr>
-                <w:rFonts w:ascii="Avenir Next LT Pro" w:hAnsi="Avenir Next LT Pro"/>
-              </w:rPr>
-              <w:t>}}</w:t>
-            </w:r>
             <w:r>
               <w:rPr>
                 <w:rFonts w:ascii="Avenir Next LT Pro" w:hAnsi="Avenir Next LT Pro"/>
                 <w:b/>
                 <w:bCs/>
               </w:rPr>
-              <w:t xml:space="preserve">   </w:t>
-            </w:r>
-            <w:proofErr w:type="gramEnd"/>
+              <w:t xml:space="preserve">}} </w:t>
+            </w:r>
             <w:r>
               <w:rPr>
                 <w:rFonts w:ascii="Avenir Next LT Pro" w:hAnsi="Avenir Next LT Pro"/>
                 <w:b/>
                 <w:bCs/>
               </w:rPr>
-              <w:t>{{</w:t>
-            </w:r>
-            <w:r>
-              <w:rPr>
-                <w:rFonts w:ascii="Avenir Next LT Pro" w:hAnsi="Avenir Next LT Pro"/>
-                <w:b/>
-                <w:bCs/>
-              </w:rPr>
-              <w:t>serial_or_lot_label_</w:t>
-            </w:r>
-            <w:r>
-              <w:rPr>
-                <w:rFonts w:ascii="Avenir Next LT Pro" w:hAnsi="Avenir Next LT Pro"/>
-                <w:b/>
-                <w:bCs/>
-              </w:rPr>
-              <w:t>2</w:t>
-            </w:r>
-            <w:proofErr w:type="gramStart"/>
-            <w:r>
-              <w:rPr>
-                <w:rFonts w:ascii="Avenir Next LT Pro" w:hAnsi="Avenir Next LT Pro"/>
-                <w:b/>
-                <w:bCs/>
-              </w:rPr>
-              <w:t xml:space="preserve">}} </w:t>
-            </w:r>
-            <w:r>
-              <w:rPr>
-                <w:rFonts w:ascii="Avenir Next LT Pro" w:hAnsi="Avenir Next LT Pro"/>
-                <w:b/>
-                <w:bCs/>
-              </w:rPr>
               <w:t xml:space="preserve"> </w:t>
             </w:r>
             <w:r>
               <w:rPr>
                 <w:rFonts w:ascii="Avenir Next LT Pro" w:hAnsi="Avenir Next LT Pro"/>
               </w:rPr>
-              <w:t>[</w:t>
-            </w:r>
-            <w:proofErr w:type="gramEnd"/>
-            <w:r>
-              <w:rPr>
-                <w:rFonts w:ascii="Avenir Next LT Pro" w:hAnsi="Avenir Next LT Pro"/>
-              </w:rPr>
-              <w:t>[serial_or_lot_value_</w:t>
+              <w:t>[[serial_or_lot_value_</w:t>
             </w:r>
             <w:r>
               <w:rPr>
@@ -1348,40 +1247,63 @@
                 <w:b/>
                 <w:bCs/>
               </w:rPr>
-              <w:t xml:space="preserve">Product </w:t>
-            </w:r>
-            <w:proofErr w:type="gramStart"/>
+              <w:t xml:space="preserve">Product Id: </w:t>
+            </w:r>
+            <w:r>
+              <w:rPr>
+                <w:rFonts w:ascii="Avenir Next LT Pro" w:hAnsi="Avenir Next LT Pro"/>
+              </w:rPr>
+              <w:t>{{Product ID</w:t>
+            </w:r>
+            <w:r>
+              <w:rPr>
+                <w:rFonts w:ascii="Avenir Next LT Pro" w:hAnsi="Avenir Next LT Pro"/>
+              </w:rPr>
+              <w:t>3</w:t>
+            </w:r>
+            <w:r>
+              <w:rPr>
+                <w:rFonts w:ascii="Avenir Next LT Pro" w:hAnsi="Avenir Next LT Pro"/>
+              </w:rPr>
+              <w:t>}}</w:t>
+            </w:r>
             <w:r>
               <w:rPr>
                 <w:rFonts w:ascii="Avenir Next LT Pro" w:hAnsi="Avenir Next LT Pro"/>
                 <w:b/>
                 <w:bCs/>
               </w:rPr>
-              <w:t xml:space="preserve">Id: </w:t>
-            </w:r>
-            <w:r>
-              <w:rPr>
-                <w:rFonts w:ascii="Avenir Next LT Pro" w:hAnsi="Avenir Next LT Pro"/>
+              <w:t xml:space="preserve">   </w:t>
+            </w:r>
+            <w:r>
+              <w:rPr>
+                <w:rFonts w:ascii="Avenir Next LT Pro" w:hAnsi="Avenir Next LT Pro"/>
+                <w:b/>
+                <w:bCs/>
               </w:rPr>
               <w:t>{{</w:t>
             </w:r>
-            <w:proofErr w:type="gramEnd"/>
-            <w:r>
-              <w:rPr>
-                <w:rFonts w:ascii="Avenir Next LT Pro" w:hAnsi="Avenir Next LT Pro"/>
-              </w:rPr>
-              <w:t>Product ID</w:t>
-            </w:r>
-            <w:r>
-              <w:rPr>
-                <w:rFonts w:ascii="Avenir Next LT Pro" w:hAnsi="Avenir Next LT Pro"/>
+            <w:r>
+              <w:rPr>
+                <w:rFonts w:ascii="Avenir Next LT Pro" w:hAnsi="Avenir Next LT Pro"/>
+                <w:b/>
+                <w:bCs/>
+              </w:rPr>
+              <w:t>serial_or_lot_label_</w:t>
+            </w:r>
+            <w:r>
+              <w:rPr>
+                <w:rFonts w:ascii="Avenir Next LT Pro" w:hAnsi="Avenir Next LT Pro"/>
+                <w:b/>
+                <w:bCs/>
               </w:rPr>
               <w:t>3</w:t>
             </w:r>
-            <w:proofErr w:type="gramStart"/>
-            <w:r>
-              <w:rPr>
-                <w:rFonts w:ascii="Avenir Next LT Pro" w:hAnsi="Avenir Next LT Pro"/>
+            <w:r>
+              <w:rPr>
+                <w:rFonts w:ascii="Avenir Next LT Pro" w:hAnsi="Avenir Next LT Pro"/>
+                <w:b/>
+                <w:bCs/>
               </w:rPr>
               <w:t>}}</w:t>
             </w:r>
@@ -1391,70 +1313,21 @@
                 <w:b/>
                 <w:bCs/>
               </w:rPr>
-              <w:t xml:space="preserve">   </w:t>
-            </w:r>
-            <w:proofErr w:type="gramEnd"/>
+              <w:t xml:space="preserve"> </w:t>
+            </w:r>
             <w:r>
               <w:rPr>
                 <w:rFonts w:ascii="Avenir Next LT Pro" w:hAnsi="Avenir Next LT Pro"/>
                 <w:b/>
                 <w:bCs/>
               </w:rPr>
-              <w:t>{{</w:t>
-            </w:r>
-            <w:r>
-              <w:rPr>
-                <w:rFonts w:ascii="Avenir Next LT Pro" w:hAnsi="Avenir Next LT Pro"/>
-                <w:b/>
-                <w:bCs/>
-              </w:rPr>
-              <w:t>serial_or_lot_label_</w:t>
-            </w:r>
-            <w:r>
-              <w:rPr>
-                <w:rFonts w:ascii="Avenir Next LT Pro" w:hAnsi="Avenir Next LT Pro"/>
-                <w:b/>
-                <w:bCs/>
-              </w:rPr>
-              <w:t>3</w:t>
-            </w:r>
-            <w:proofErr w:type="gramStart"/>
-            <w:r>
-              <w:rPr>
-                <w:rFonts w:ascii="Avenir Next LT Pro" w:hAnsi="Avenir Next LT Pro"/>
-                <w:b/>
-                <w:bCs/>
-              </w:rPr>
-              <w:t>}}</w:t>
-            </w:r>
-            <w:r>
-              <w:rPr>
-                <w:rFonts w:ascii="Avenir Next LT Pro" w:hAnsi="Avenir Next LT Pro"/>
-                <w:b/>
-                <w:bCs/>
-              </w:rPr>
               <w:t xml:space="preserve"> </w:t>
             </w:r>
             <w:r>
               <w:rPr>
                 <w:rFonts w:ascii="Avenir Next LT Pro" w:hAnsi="Avenir Next LT Pro"/>
-                <w:b/>
-                <w:bCs/>
-              </w:rPr>
-              <w:t xml:space="preserve"> </w:t>
-            </w:r>
-            <w:r>
-              <w:rPr>
-                <w:rFonts w:ascii="Avenir Next LT Pro" w:hAnsi="Avenir Next LT Pro"/>
-              </w:rPr>
-              <w:t>[</w:t>
-            </w:r>
-            <w:proofErr w:type="gramEnd"/>
-            <w:r>
-              <w:rPr>
-                <w:rFonts w:ascii="Avenir Next LT Pro" w:hAnsi="Avenir Next LT Pro"/>
-              </w:rPr>
-              <w:t>[serial_or_lot_value_</w:t>
+              </w:rPr>
+              <w:t>[[serial_or_lot_value_</w:t>
             </w:r>
             <w:r>
               <w:rPr>
@@ -2968,6 +2841,7 @@
   <w:rsids>
     <w:rsidRoot w:val="00661061"/>
     <w:rsid w:val="001E517C"/>
+    <w:rsid w:val="002602F2"/>
     <w:rsid w:val="003F74BC"/>
     <w:rsid w:val="004E6A61"/>
     <w:rsid w:val="00661061"/>
@@ -2975,12 +2849,15 @@
     <w:rsid w:val="006D0E2A"/>
     <w:rsid w:val="007550D8"/>
     <w:rsid w:val="00820A95"/>
+    <w:rsid w:val="008D6476"/>
     <w:rsid w:val="00AA09C7"/>
     <w:rsid w:val="00B700C7"/>
     <w:rsid w:val="00B828E4"/>
     <w:rsid w:val="00B85BD0"/>
     <w:rsid w:val="00C74155"/>
+    <w:rsid w:val="00CE2AFE"/>
     <w:rsid w:val="00D5702C"/>
+    <w:rsid w:val="00DD4FB4"/>
   </w:rsids>
   <m:mathPr>
     <m:mathFont m:val="Cambria Math"/>

</xml_diff>